<commit_message>
Ajout de l'exercice 4
</commit_message>
<xml_diff>
--- a/TD3/td-tp3 - Analyse de code - partie 1-20231011/Gaigne_ModeleRapportAnalyseCode_TDTP3.docx
+++ b/TD3/td-tp3 - Analyse de code - partie 1-20231011/Gaigne_ModeleRapportAnalyseCode_TDTP3.docx
@@ -223,13 +223,8 @@
             <w:tcW w:w="3022" w:type="dxa"/>
           </w:tcPr>
           <w:p>
-            <w:proofErr w:type="spellStart"/>
-            <w:r>
-              <w:t>camelCase</w:t>
-            </w:r>
-            <w:proofErr w:type="spellEnd"/>
-            <w:r>
-              <w:t xml:space="preserve"> (exemple : pointP1)</w:t>
+            <w:r>
+              <w:t>camelCase (exemple : pointP1)</w:t>
             </w:r>
           </w:p>
         </w:tc>
@@ -260,13 +255,160 @@
             <w:tcW w:w="3022" w:type="dxa"/>
           </w:tcPr>
           <w:p>
-            <w:proofErr w:type="spellStart"/>
-            <w:r>
-              <w:t>camelCase</w:t>
-            </w:r>
-            <w:proofErr w:type="spellEnd"/>
-            <w:r>
-              <w:t>(exemple : scoreP1())</w:t>
+            <w:r>
+              <w:t>camelCase(exemple : scoreP1())</w:t>
+            </w:r>
+          </w:p>
+        </w:tc>
+      </w:tr>
+      <w:tr>
+        <w:tc>
+          <w:tcPr>
+            <w:tcW w:w="3023" w:type="dxa"/>
+          </w:tcPr>
+          <w:p>
+            <w:r>
+              <w:t>Code mort</w:t>
+            </w:r>
+          </w:p>
+        </w:tc>
+        <w:tc>
+          <w:tcPr>
+            <w:tcW w:w="3017" w:type="dxa"/>
+          </w:tcPr>
+          <w:p>
+            <w:r>
+              <w:t>9 et 10</w:t>
+            </w:r>
+          </w:p>
+        </w:tc>
+        <w:tc>
+          <w:tcPr>
+            <w:tcW w:w="3022" w:type="dxa"/>
+          </w:tcPr>
+          <w:p/>
+        </w:tc>
+      </w:tr>
+      <w:tr>
+        <w:tc>
+          <w:tcPr>
+            <w:tcW w:w="3023" w:type="dxa"/>
+          </w:tcPr>
+          <w:p>
+            <w:r>
+              <w:t xml:space="preserve">Règle de taille de code </w:t>
+            </w:r>
+          </w:p>
+        </w:tc>
+        <w:tc>
+          <w:tcPr>
+            <w:tcW w:w="3017" w:type="dxa"/>
+          </w:tcPr>
+          <w:p>
+            <w:r>
+              <w:t>De 21 à 80</w:t>
+            </w:r>
+          </w:p>
+        </w:tc>
+        <w:tc>
+          <w:tcPr>
+            <w:tcW w:w="3022" w:type="dxa"/>
+          </w:tcPr>
+          <w:p>
+            <w:r>
+              <w:t>Mettre des switch() à la place des if{} quand on cherche avec quoi une variable est égale.</w:t>
+            </w:r>
+          </w:p>
+        </w:tc>
+      </w:tr>
+      <w:tr>
+        <w:tc>
+          <w:tcPr>
+            <w:tcW w:w="3023" w:type="dxa"/>
+          </w:tcPr>
+          <w:p>
+            <w:r>
+              <w:t>Code mort</w:t>
+            </w:r>
+          </w:p>
+        </w:tc>
+        <w:tc>
+          <w:tcPr>
+            <w:tcW w:w="3017" w:type="dxa"/>
+          </w:tcPr>
+          <w:p>
+            <w:r>
+              <w:t>92 et 96</w:t>
+            </w:r>
+          </w:p>
+        </w:tc>
+        <w:tc>
+          <w:tcPr>
+            <w:tcW w:w="3022" w:type="dxa"/>
+          </w:tcPr>
+          <w:p>
+            <w:r>
+              <w:t>Mettre une vérification d’un nombre qui est minimum à 0 ne sert à rien</w:t>
+            </w:r>
+          </w:p>
+        </w:tc>
+      </w:tr>
+      <w:tr>
+        <w:tc>
+          <w:tcPr>
+            <w:tcW w:w="3023" w:type="dxa"/>
+          </w:tcPr>
+          <w:p>
+            <w:r>
+              <w:t>Code mort</w:t>
+            </w:r>
+          </w:p>
+        </w:tc>
+        <w:tc>
+          <w:tcPr>
+            <w:tcW w:w="3017" w:type="dxa"/>
+          </w:tcPr>
+          <w:p>
+            <w:r>
+              <w:t>52 du fichier test</w:t>
+            </w:r>
+          </w:p>
+        </w:tc>
+        <w:tc>
+          <w:tcPr>
+            <w:tcW w:w="3022" w:type="dxa"/>
+          </w:tcPr>
+          <w:p>
+            <w:r>
+              <w:t>Mettre une fonction de vérification dans le fichier test ne sert à rien, le mettre dans le fichier de jeu serait mieux</w:t>
+            </w:r>
+          </w:p>
+        </w:tc>
+      </w:tr>
+      <w:tr>
+        <w:tc>
+          <w:tcPr>
+            <w:tcW w:w="3023" w:type="dxa"/>
+          </w:tcPr>
+          <w:p>
+            <w:r>
+              <w:t>Règles sur la documentation javadoc</w:t>
+            </w:r>
+          </w:p>
+        </w:tc>
+        <w:tc>
+          <w:tcPr>
+            <w:tcW w:w="3017" w:type="dxa"/>
+          </w:tcPr>
+          <w:p/>
+        </w:tc>
+        <w:tc>
+          <w:tcPr>
+            <w:tcW w:w="3022" w:type="dxa"/>
+          </w:tcPr>
+          <w:p>
+            <w:r>
+              <w:t>Mettre une javadoc serait mieux pour appréhender le code, dans le pire des cas mettre des commentaires.</w:t>
             </w:r>
             <w:bookmarkStart w:id="3" w:name="_GoBack"/>
             <w:bookmarkEnd w:id="3"/>
@@ -367,6 +509,44 @@
     </w:sectPr>
   </w:body>
 </w:document>
+</file>
+
+<file path=word/endnotes.xml><?xml version="1.0" encoding="utf-8"?>
+<w:endnotes xmlns:wpc="http://schemas.microsoft.com/office/word/2010/wordprocessingCanvas" xmlns:cx="http://schemas.microsoft.com/office/drawing/2014/chartex" xmlns:cx1="http://schemas.microsoft.com/office/drawing/2015/9/8/chartex" xmlns:mc="http://schemas.openxmlformats.org/markup-compatibility/2006" xmlns:o="urn:schemas-microsoft-com:office:office" xmlns:r="http://schemas.openxmlformats.org/officeDocument/2006/relationships" xmlns:m="http://schemas.openxmlformats.org/officeDocument/2006/math" xmlns:v="urn:schemas-microsoft-com:vml" xmlns:wp14="http://schemas.microsoft.com/office/word/2010/wordprocessingDrawing" xmlns:wp="http://schemas.openxmlformats.org/drawingml/2006/wordprocessingDrawing" xmlns:w10="urn:schemas-microsoft-com:office:word" xmlns:w="http://schemas.openxmlformats.org/wordprocessingml/2006/main" xmlns:w14="http://schemas.microsoft.com/office/word/2010/wordml" xmlns:w15="http://schemas.microsoft.com/office/word/2012/wordml" xmlns:w16se="http://schemas.microsoft.com/office/word/2015/wordml/symex" xmlns:wpg="http://schemas.microsoft.com/office/word/2010/wordprocessingGroup" xmlns:wpi="http://schemas.microsoft.com/office/word/2010/wordprocessingInk" xmlns:wne="http://schemas.microsoft.com/office/word/2006/wordml" xmlns:wps="http://schemas.microsoft.com/office/word/2010/wordprocessingShape" mc:Ignorable="w14 w15 w16se wp14">
+  <w:endnote w:type="separator" w:id="-1">
+    <w:p>
+      <w:r>
+        <w:separator/>
+      </w:r>
+    </w:p>
+  </w:endnote>
+  <w:endnote w:type="continuationSeparator" w:id="0">
+    <w:p>
+      <w:r>
+        <w:continuationSeparator/>
+      </w:r>
+    </w:p>
+  </w:endnote>
+</w:endnotes>
+</file>
+
+<file path=word/footnotes.xml><?xml version="1.0" encoding="utf-8"?>
+<w:footnotes xmlns:wpc="http://schemas.microsoft.com/office/word/2010/wordprocessingCanvas" xmlns:cx="http://schemas.microsoft.com/office/drawing/2014/chartex" xmlns:cx1="http://schemas.microsoft.com/office/drawing/2015/9/8/chartex" xmlns:mc="http://schemas.openxmlformats.org/markup-compatibility/2006" xmlns:o="urn:schemas-microsoft-com:office:office" xmlns:r="http://schemas.openxmlformats.org/officeDocument/2006/relationships" xmlns:m="http://schemas.openxmlformats.org/officeDocument/2006/math" xmlns:v="urn:schemas-microsoft-com:vml" xmlns:wp14="http://schemas.microsoft.com/office/word/2010/wordprocessingDrawing" xmlns:wp="http://schemas.openxmlformats.org/drawingml/2006/wordprocessingDrawing" xmlns:w10="urn:schemas-microsoft-com:office:word" xmlns:w="http://schemas.openxmlformats.org/wordprocessingml/2006/main" xmlns:w14="http://schemas.microsoft.com/office/word/2010/wordml" xmlns:w15="http://schemas.microsoft.com/office/word/2012/wordml" xmlns:w16se="http://schemas.microsoft.com/office/word/2015/wordml/symex" xmlns:wpg="http://schemas.microsoft.com/office/word/2010/wordprocessingGroup" xmlns:wpi="http://schemas.microsoft.com/office/word/2010/wordprocessingInk" xmlns:wne="http://schemas.microsoft.com/office/word/2006/wordml" xmlns:wps="http://schemas.microsoft.com/office/word/2010/wordprocessingShape" mc:Ignorable="w14 w15 w16se wp14">
+  <w:footnote w:type="separator" w:id="-1">
+    <w:p>
+      <w:r>
+        <w:separator/>
+      </w:r>
+    </w:p>
+  </w:footnote>
+  <w:footnote w:type="continuationSeparator" w:id="0">
+    <w:p>
+      <w:r>
+        <w:continuationSeparator/>
+      </w:r>
+    </w:p>
+  </w:footnote>
+</w:footnotes>
 </file>
 
 <file path=word/numbering.xml><?xml version="1.0" encoding="utf-8"?>
@@ -1207,6 +1387,64 @@
       </w:tblBorders>
     </w:tblPr>
   </w:style>
+  <w:style w:type="paragraph" w:styleId="En-tte">
+    <w:name w:val="header"/>
+    <w:basedOn w:val="Normal"/>
+    <w:link w:val="En-tteCar"/>
+    <w:uiPriority w:val="99"/>
+    <w:unhideWhenUsed/>
+    <w:rsid w:val="008B0E1B"/>
+    <w:pPr>
+      <w:tabs>
+        <w:tab w:val="center" w:pos="4536"/>
+        <w:tab w:val="right" w:pos="9072"/>
+      </w:tabs>
+    </w:pPr>
+  </w:style>
+  <w:style w:type="character" w:customStyle="1" w:styleId="En-tteCar">
+    <w:name w:val="En-tête Car"/>
+    <w:basedOn w:val="Policepardfaut"/>
+    <w:link w:val="En-tte"/>
+    <w:uiPriority w:val="99"/>
+    <w:rsid w:val="008B0E1B"/>
+    <w:rPr>
+      <w:rFonts w:ascii="Times New Roman" w:eastAsia="Times New Roman" w:hAnsi="Times New Roman" w:cs="Times New Roman"/>
+      <w:kern w:val="0"/>
+      <w:sz w:val="20"/>
+      <w:szCs w:val="20"/>
+      <w:lang w:eastAsia="fr-FR"/>
+      <w14:ligatures w14:val="none"/>
+    </w:rPr>
+  </w:style>
+  <w:style w:type="paragraph" w:styleId="Pieddepage">
+    <w:name w:val="footer"/>
+    <w:basedOn w:val="Normal"/>
+    <w:link w:val="PieddepageCar"/>
+    <w:uiPriority w:val="99"/>
+    <w:unhideWhenUsed/>
+    <w:rsid w:val="008B0E1B"/>
+    <w:pPr>
+      <w:tabs>
+        <w:tab w:val="center" w:pos="4536"/>
+        <w:tab w:val="right" w:pos="9072"/>
+      </w:tabs>
+    </w:pPr>
+  </w:style>
+  <w:style w:type="character" w:customStyle="1" w:styleId="PieddepageCar">
+    <w:name w:val="Pied de page Car"/>
+    <w:basedOn w:val="Policepardfaut"/>
+    <w:link w:val="Pieddepage"/>
+    <w:uiPriority w:val="99"/>
+    <w:rsid w:val="008B0E1B"/>
+    <w:rPr>
+      <w:rFonts w:ascii="Times New Roman" w:eastAsia="Times New Roman" w:hAnsi="Times New Roman" w:cs="Times New Roman"/>
+      <w:kern w:val="0"/>
+      <w:sz w:val="20"/>
+      <w:szCs w:val="20"/>
+      <w:lang w:eastAsia="fr-FR"/>
+      <w14:ligatures w14:val="none"/>
+    </w:rPr>
+  </w:style>
 </w:styles>
 </file>
 

</xml_diff>

<commit_message>
Modification du code de l'exercice 3
</commit_message>
<xml_diff>
--- a/TD3/td-tp3 - Analyse de code - partie 1-20231011/Gaigne_ModeleRapportAnalyseCode_TDTP3.docx
+++ b/TD3/td-tp3 - Analyse de code - partie 1-20231011/Gaigne_ModeleRapportAnalyseCode_TDTP3.docx
@@ -410,13 +410,75 @@
             <w:r>
               <w:t>Mettre une javadoc serait mieux pour appréhender le code, dans le pire des cas mettre des commentaires.</w:t>
             </w:r>
-            <w:bookmarkStart w:id="3" w:name="_GoBack"/>
-            <w:bookmarkEnd w:id="3"/>
-          </w:p>
+          </w:p>
+        </w:tc>
+      </w:tr>
+      <w:tr>
+        <w:tc>
+          <w:tcPr>
+            <w:tcW w:w="3023" w:type="dxa"/>
+          </w:tcPr>
+          <w:p/>
+          <w:p/>
+        </w:tc>
+        <w:tc>
+          <w:tcPr>
+            <w:tcW w:w="3017" w:type="dxa"/>
+          </w:tcPr>
+          <w:p/>
+        </w:tc>
+        <w:tc>
+          <w:tcPr>
+            <w:tcW w:w="3022" w:type="dxa"/>
+          </w:tcPr>
+          <w:p/>
         </w:tc>
       </w:tr>
     </w:tbl>
-    <w:p/>
+    <w:p>
+      <w:r>
+        <w:rPr>
+          <w:noProof/>
+          <w14:ligatures w14:val="standardContextual"/>
+        </w:rPr>
+        <w:lastRenderedPageBreak/>
+        <w:drawing>
+          <wp:inline distT="0" distB="0" distL="0" distR="0" wp14:anchorId="65C969AC" wp14:editId="3CCD6B17">
+            <wp:extent cx="5760720" cy="4486910"/>
+            <wp:effectExtent l="0" t="0" r="0" b="8890"/>
+            <wp:docPr id="1" name="Image 1"/>
+            <wp:cNvGraphicFramePr>
+              <a:graphicFrameLocks xmlns:a="http://schemas.openxmlformats.org/drawingml/2006/main" noChangeAspect="1"/>
+            </wp:cNvGraphicFramePr>
+            <a:graphic xmlns:a="http://schemas.openxmlformats.org/drawingml/2006/main">
+              <a:graphicData uri="http://schemas.openxmlformats.org/drawingml/2006/picture">
+                <pic:pic xmlns:pic="http://schemas.openxmlformats.org/drawingml/2006/picture">
+                  <pic:nvPicPr>
+                    <pic:cNvPr id="1" name=""/>
+                    <pic:cNvPicPr/>
+                  </pic:nvPicPr>
+                  <pic:blipFill>
+                    <a:blip r:embed="rId7"/>
+                    <a:stretch>
+                      <a:fillRect/>
+                    </a:stretch>
+                  </pic:blipFill>
+                  <pic:spPr>
+                    <a:xfrm>
+                      <a:off x="0" y="0"/>
+                      <a:ext cx="5760720" cy="4486910"/>
+                    </a:xfrm>
+                    <a:prstGeom prst="rect">
+                      <a:avLst/>
+                    </a:prstGeom>
+                  </pic:spPr>
+                </pic:pic>
+              </a:graphicData>
+            </a:graphic>
+          </wp:inline>
+        </w:drawing>
+      </w:r>
+    </w:p>
     <w:p>
       <w:pPr>
         <w:pStyle w:val="Paragraphedeliste"/>
@@ -430,6 +492,22 @@
         <w:t>Le graphe de contrôle et calculer la complexité cyclomatique</w:t>
       </w:r>
     </w:p>
+    <w:p>
+      <w:pPr>
+        <w:pStyle w:val="Paragraphedeliste"/>
+      </w:pPr>
+      <w:r>
+        <w:t xml:space="preserve">CC = E - N+p </w:t>
+      </w:r>
+    </w:p>
+    <w:p>
+      <w:pPr>
+        <w:pStyle w:val="Paragraphedeliste"/>
+      </w:pPr>
+      <w:r>
+        <w:t>91 – 62+2 = 31</w:t>
+      </w:r>
+    </w:p>
     <w:p/>
     <w:p/>
     <w:p>
@@ -451,9 +529,651 @@
         <w:t xml:space="preserve"> métrique de cohésion de la classe TennisGame2</w:t>
       </w:r>
     </w:p>
+    <w:tbl>
+      <w:tblPr>
+        <w:tblStyle w:val="Grilledutableau"/>
+        <w:tblW w:w="0" w:type="auto"/>
+        <w:tblInd w:w="720" w:type="dxa"/>
+        <w:tblLook w:val="04A0" w:firstRow="1" w:lastRow="0" w:firstColumn="1" w:lastColumn="0" w:noHBand="0" w:noVBand="1"/>
+      </w:tblPr>
+      <w:tblGrid>
+        <w:gridCol w:w="2181"/>
+        <w:gridCol w:w="2250"/>
+        <w:gridCol w:w="2014"/>
+      </w:tblGrid>
+      <w:tr>
+        <w:tc>
+          <w:tcPr>
+            <w:tcW w:w="2181" w:type="dxa"/>
+          </w:tcPr>
+          <w:p>
+            <w:pPr>
+              <w:pStyle w:val="Paragraphedeliste"/>
+              <w:ind w:left="0"/>
+            </w:pPr>
+            <w:r>
+              <w:t>attribut</w:t>
+            </w:r>
+          </w:p>
+        </w:tc>
+        <w:tc>
+          <w:tcPr>
+            <w:tcW w:w="2250" w:type="dxa"/>
+          </w:tcPr>
+          <w:p>
+            <w:pPr>
+              <w:pStyle w:val="Paragraphedeliste"/>
+              <w:ind w:left="0"/>
+            </w:pPr>
+            <w:r>
+              <w:t>Méthode()</w:t>
+            </w:r>
+          </w:p>
+        </w:tc>
+        <w:tc>
+          <w:tcPr>
+            <w:tcW w:w="2014" w:type="dxa"/>
+          </w:tcPr>
+          <w:p>
+            <w:pPr>
+              <w:pStyle w:val="Paragraphedeliste"/>
+              <w:ind w:left="0"/>
+            </w:pPr>
+            <w:r>
+              <w:t xml:space="preserve">Nombre </w:t>
+            </w:r>
+          </w:p>
+        </w:tc>
+      </w:tr>
+      <w:tr>
+        <w:tc>
+          <w:tcPr>
+            <w:tcW w:w="2181" w:type="dxa"/>
+          </w:tcPr>
+          <w:p>
+            <w:pPr>
+              <w:shd w:val="clear" w:color="auto" w:fill="2B2B2B"/>
+              <w:rPr>
+                <w:rFonts w:ascii="Courier New" w:hAnsi="Courier New" w:cs="Courier New"/>
+                <w:color w:val="A9B7C6"/>
+                <w:sz w:val="24"/>
+                <w:szCs w:val="24"/>
+              </w:rPr>
+            </w:pPr>
+            <w:r>
+              <w:rPr>
+                <w:rFonts w:ascii="Courier New" w:hAnsi="Courier New" w:cs="Courier New"/>
+                <w:color w:val="A9B7C6"/>
+                <w:sz w:val="24"/>
+                <w:szCs w:val="24"/>
+                <w:shd w:val="clear" w:color="auto" w:fill="52503A"/>
+              </w:rPr>
+              <w:t>P1point</w:t>
+            </w:r>
+          </w:p>
+          <w:p>
+            <w:pPr>
+              <w:pStyle w:val="Paragraphedeliste"/>
+              <w:ind w:left="0"/>
+              <w:jc w:val="center"/>
+            </w:pPr>
+          </w:p>
+        </w:tc>
+        <w:tc>
+          <w:tcPr>
+            <w:tcW w:w="2250" w:type="dxa"/>
+          </w:tcPr>
+          <w:p>
+            <w:pPr>
+              <w:shd w:val="clear" w:color="auto" w:fill="2B2B2B"/>
+              <w:rPr>
+                <w:rFonts w:ascii="Courier New" w:hAnsi="Courier New" w:cs="Courier New"/>
+                <w:color w:val="A9B7C6"/>
+                <w:sz w:val="24"/>
+                <w:szCs w:val="24"/>
+              </w:rPr>
+            </w:pPr>
+            <w:r>
+              <w:rPr>
+                <w:rFonts w:ascii="Courier New" w:hAnsi="Courier New" w:cs="Courier New"/>
+                <w:color w:val="FFC66D"/>
+                <w:sz w:val="24"/>
+                <w:szCs w:val="24"/>
+              </w:rPr>
+              <w:t>getScore</w:t>
+            </w:r>
+            <w:r>
+              <w:rPr>
+                <w:rFonts w:ascii="Courier New" w:hAnsi="Courier New" w:cs="Courier New"/>
+                <w:color w:val="A9B7C6"/>
+                <w:sz w:val="24"/>
+                <w:szCs w:val="24"/>
+              </w:rPr>
+              <w:t>()</w:t>
+            </w:r>
+          </w:p>
+          <w:p>
+            <w:pPr>
+              <w:shd w:val="clear" w:color="auto" w:fill="2B2B2B"/>
+              <w:rPr>
+                <w:rFonts w:ascii="Courier New" w:hAnsi="Courier New" w:cs="Courier New"/>
+                <w:color w:val="A9B7C6"/>
+                <w:sz w:val="24"/>
+                <w:szCs w:val="24"/>
+              </w:rPr>
+            </w:pPr>
+            <w:r>
+              <w:rPr>
+                <w:rFonts w:ascii="Courier New" w:hAnsi="Courier New" w:cs="Courier New"/>
+                <w:color w:val="A9B7C6"/>
+                <w:sz w:val="24"/>
+                <w:szCs w:val="24"/>
+                <w:shd w:val="clear" w:color="auto" w:fill="52503A"/>
+              </w:rPr>
+              <w:t>P1Score</w:t>
+            </w:r>
+            <w:r>
+              <w:rPr>
+                <w:rFonts w:ascii="Courier New" w:hAnsi="Courier New" w:cs="Courier New"/>
+                <w:color w:val="A9B7C6"/>
+                <w:sz w:val="24"/>
+                <w:szCs w:val="24"/>
+                <w:shd w:val="clear" w:color="auto" w:fill="52503A"/>
+              </w:rPr>
+              <w:t>()</w:t>
+            </w:r>
+          </w:p>
+          <w:p>
+            <w:pPr>
+              <w:pStyle w:val="Paragraphedeliste"/>
+              <w:ind w:left="0"/>
+            </w:pPr>
+          </w:p>
+        </w:tc>
+        <w:tc>
+          <w:tcPr>
+            <w:tcW w:w="2014" w:type="dxa"/>
+          </w:tcPr>
+          <w:p>
+            <w:pPr>
+              <w:pStyle w:val="Paragraphedeliste"/>
+              <w:ind w:left="0"/>
+            </w:pPr>
+            <w:r>
+              <w:t>2</w:t>
+            </w:r>
+          </w:p>
+        </w:tc>
+      </w:tr>
+      <w:tr>
+        <w:tc>
+          <w:tcPr>
+            <w:tcW w:w="2181" w:type="dxa"/>
+          </w:tcPr>
+          <w:p>
+            <w:pPr>
+              <w:shd w:val="clear" w:color="auto" w:fill="2B2B2B"/>
+              <w:rPr>
+                <w:rFonts w:ascii="Courier New" w:hAnsi="Courier New" w:cs="Courier New"/>
+                <w:color w:val="A9B7C6"/>
+                <w:sz w:val="24"/>
+                <w:szCs w:val="24"/>
+              </w:rPr>
+            </w:pPr>
+            <w:r>
+              <w:rPr>
+                <w:rFonts w:ascii="Courier New" w:hAnsi="Courier New" w:cs="Courier New"/>
+                <w:color w:val="A9B7C6"/>
+                <w:sz w:val="24"/>
+                <w:szCs w:val="24"/>
+                <w:shd w:val="clear" w:color="auto" w:fill="52503A"/>
+              </w:rPr>
+              <w:t>P2point</w:t>
+            </w:r>
+            <w:r>
+              <w:rPr>
+                <w:rFonts w:ascii="Courier New" w:hAnsi="Courier New" w:cs="Courier New"/>
+                <w:color w:val="A9B7C6"/>
+                <w:sz w:val="24"/>
+                <w:szCs w:val="24"/>
+              </w:rPr>
+              <w:t xml:space="preserve"> </w:t>
+            </w:r>
+          </w:p>
+          <w:p>
+            <w:pPr>
+              <w:pStyle w:val="Paragraphedeliste"/>
+              <w:ind w:left="0"/>
+            </w:pPr>
+          </w:p>
+        </w:tc>
+        <w:tc>
+          <w:tcPr>
+            <w:tcW w:w="2250" w:type="dxa"/>
+          </w:tcPr>
+          <w:p>
+            <w:pPr>
+              <w:shd w:val="clear" w:color="auto" w:fill="2B2B2B"/>
+              <w:rPr>
+                <w:rFonts w:ascii="Courier New" w:hAnsi="Courier New" w:cs="Courier New"/>
+                <w:color w:val="A9B7C6"/>
+                <w:sz w:val="24"/>
+                <w:szCs w:val="24"/>
+              </w:rPr>
+            </w:pPr>
+            <w:r>
+              <w:rPr>
+                <w:rFonts w:ascii="Courier New" w:hAnsi="Courier New" w:cs="Courier New"/>
+                <w:color w:val="FFC66D"/>
+                <w:sz w:val="24"/>
+                <w:szCs w:val="24"/>
+              </w:rPr>
+              <w:t>getScore</w:t>
+            </w:r>
+            <w:r>
+              <w:rPr>
+                <w:rFonts w:ascii="Courier New" w:hAnsi="Courier New" w:cs="Courier New"/>
+                <w:color w:val="A9B7C6"/>
+                <w:sz w:val="24"/>
+                <w:szCs w:val="24"/>
+              </w:rPr>
+              <w:t>()</w:t>
+            </w:r>
+          </w:p>
+          <w:p>
+            <w:pPr>
+              <w:shd w:val="clear" w:color="auto" w:fill="2B2B2B"/>
+              <w:rPr>
+                <w:rFonts w:ascii="Courier New" w:hAnsi="Courier New" w:cs="Courier New"/>
+                <w:color w:val="A9B7C6"/>
+                <w:sz w:val="24"/>
+                <w:szCs w:val="24"/>
+              </w:rPr>
+            </w:pPr>
+            <w:r>
+              <w:rPr>
+                <w:rFonts w:ascii="Courier New" w:hAnsi="Courier New" w:cs="Courier New"/>
+                <w:color w:val="A9B7C6"/>
+                <w:sz w:val="24"/>
+                <w:szCs w:val="24"/>
+                <w:shd w:val="clear" w:color="auto" w:fill="52503A"/>
+              </w:rPr>
+              <w:t>P2Score</w:t>
+            </w:r>
+            <w:r>
+              <w:rPr>
+                <w:rFonts w:ascii="Courier New" w:hAnsi="Courier New" w:cs="Courier New"/>
+                <w:color w:val="A9B7C6"/>
+                <w:sz w:val="24"/>
+                <w:szCs w:val="24"/>
+              </w:rPr>
+              <w:t>()</w:t>
+            </w:r>
+          </w:p>
+          <w:p>
+            <w:pPr>
+              <w:pStyle w:val="Paragraphedeliste"/>
+              <w:ind w:left="0"/>
+            </w:pPr>
+          </w:p>
+        </w:tc>
+        <w:tc>
+          <w:tcPr>
+            <w:tcW w:w="2014" w:type="dxa"/>
+          </w:tcPr>
+          <w:p>
+            <w:pPr>
+              <w:pStyle w:val="Paragraphedeliste"/>
+              <w:ind w:left="0"/>
+            </w:pPr>
+            <w:r>
+              <w:t>2</w:t>
+            </w:r>
+          </w:p>
+        </w:tc>
+      </w:tr>
+      <w:tr>
+        <w:tc>
+          <w:tcPr>
+            <w:tcW w:w="2181" w:type="dxa"/>
+          </w:tcPr>
+          <w:p>
+            <w:pPr>
+              <w:shd w:val="clear" w:color="auto" w:fill="2B2B2B"/>
+              <w:rPr>
+                <w:rFonts w:ascii="Courier New" w:hAnsi="Courier New" w:cs="Courier New"/>
+                <w:color w:val="A9B7C6"/>
+                <w:sz w:val="24"/>
+                <w:szCs w:val="24"/>
+              </w:rPr>
+            </w:pPr>
+            <w:r>
+              <w:rPr>
+                <w:rFonts w:ascii="Courier New" w:hAnsi="Courier New" w:cs="Courier New"/>
+                <w:color w:val="A9B7C6"/>
+                <w:sz w:val="24"/>
+                <w:szCs w:val="24"/>
+                <w:shd w:val="clear" w:color="auto" w:fill="52503A"/>
+              </w:rPr>
+              <w:t>P1res</w:t>
+            </w:r>
+          </w:p>
+        </w:tc>
+        <w:tc>
+          <w:tcPr>
+            <w:tcW w:w="2250" w:type="dxa"/>
+          </w:tcPr>
+          <w:p>
+            <w:pPr>
+              <w:shd w:val="clear" w:color="auto" w:fill="2B2B2B"/>
+              <w:rPr>
+                <w:rFonts w:ascii="Courier New" w:hAnsi="Courier New" w:cs="Courier New"/>
+                <w:color w:val="A9B7C6"/>
+                <w:sz w:val="24"/>
+                <w:szCs w:val="24"/>
+              </w:rPr>
+            </w:pPr>
+            <w:r>
+              <w:rPr>
+                <w:rFonts w:ascii="Courier New" w:hAnsi="Courier New" w:cs="Courier New"/>
+                <w:color w:val="FFC66D"/>
+                <w:sz w:val="24"/>
+                <w:szCs w:val="24"/>
+              </w:rPr>
+              <w:t>getScore</w:t>
+            </w:r>
+            <w:r>
+              <w:rPr>
+                <w:rFonts w:ascii="Courier New" w:hAnsi="Courier New" w:cs="Courier New"/>
+                <w:color w:val="A9B7C6"/>
+                <w:sz w:val="24"/>
+                <w:szCs w:val="24"/>
+              </w:rPr>
+              <w:t>()</w:t>
+            </w:r>
+          </w:p>
+          <w:p>
+            <w:pPr>
+              <w:pStyle w:val="Paragraphedeliste"/>
+              <w:ind w:left="0"/>
+            </w:pPr>
+          </w:p>
+        </w:tc>
+        <w:tc>
+          <w:tcPr>
+            <w:tcW w:w="2014" w:type="dxa"/>
+          </w:tcPr>
+          <w:p>
+            <w:pPr>
+              <w:pStyle w:val="Paragraphedeliste"/>
+              <w:ind w:left="0"/>
+            </w:pPr>
+            <w:r>
+              <w:t>1</w:t>
+            </w:r>
+          </w:p>
+        </w:tc>
+      </w:tr>
+      <w:tr>
+        <w:tc>
+          <w:tcPr>
+            <w:tcW w:w="2181" w:type="dxa"/>
+          </w:tcPr>
+          <w:p>
+            <w:pPr>
+              <w:shd w:val="clear" w:color="auto" w:fill="2B2B2B"/>
+              <w:rPr>
+                <w:rFonts w:ascii="Courier New" w:hAnsi="Courier New" w:cs="Courier New"/>
+                <w:color w:val="A9B7C6"/>
+                <w:sz w:val="24"/>
+                <w:szCs w:val="24"/>
+              </w:rPr>
+            </w:pPr>
+            <w:r>
+              <w:rPr>
+                <w:rFonts w:ascii="Courier New" w:hAnsi="Courier New" w:cs="Courier New"/>
+                <w:color w:val="A9B7C6"/>
+                <w:sz w:val="24"/>
+                <w:szCs w:val="24"/>
+                <w:shd w:val="clear" w:color="auto" w:fill="52503A"/>
+              </w:rPr>
+              <w:t>P2res</w:t>
+            </w:r>
+          </w:p>
+          <w:p>
+            <w:pPr>
+              <w:pStyle w:val="Paragraphedeliste"/>
+              <w:ind w:left="0"/>
+            </w:pPr>
+          </w:p>
+        </w:tc>
+        <w:tc>
+          <w:tcPr>
+            <w:tcW w:w="2250" w:type="dxa"/>
+          </w:tcPr>
+          <w:p>
+            <w:pPr>
+              <w:shd w:val="clear" w:color="auto" w:fill="2B2B2B"/>
+              <w:rPr>
+                <w:rFonts w:ascii="Courier New" w:hAnsi="Courier New" w:cs="Courier New"/>
+                <w:color w:val="A9B7C6"/>
+                <w:sz w:val="24"/>
+                <w:szCs w:val="24"/>
+              </w:rPr>
+            </w:pPr>
+            <w:r>
+              <w:rPr>
+                <w:rFonts w:ascii="Courier New" w:hAnsi="Courier New" w:cs="Courier New"/>
+                <w:color w:val="FFC66D"/>
+                <w:sz w:val="24"/>
+                <w:szCs w:val="24"/>
+              </w:rPr>
+              <w:t>getScore</w:t>
+            </w:r>
+            <w:r>
+              <w:rPr>
+                <w:rFonts w:ascii="Courier New" w:hAnsi="Courier New" w:cs="Courier New"/>
+                <w:color w:val="A9B7C6"/>
+                <w:sz w:val="24"/>
+                <w:szCs w:val="24"/>
+              </w:rPr>
+              <w:t>()</w:t>
+            </w:r>
+          </w:p>
+          <w:p>
+            <w:pPr>
+              <w:pStyle w:val="Paragraphedeliste"/>
+              <w:ind w:left="0"/>
+            </w:pPr>
+          </w:p>
+        </w:tc>
+        <w:tc>
+          <w:tcPr>
+            <w:tcW w:w="2014" w:type="dxa"/>
+          </w:tcPr>
+          <w:p>
+            <w:pPr>
+              <w:pStyle w:val="Paragraphedeliste"/>
+              <w:ind w:left="0"/>
+            </w:pPr>
+            <w:r>
+              <w:t>1</w:t>
+            </w:r>
+          </w:p>
+        </w:tc>
+      </w:tr>
+      <w:tr>
+        <w:tc>
+          <w:tcPr>
+            <w:tcW w:w="2181" w:type="dxa"/>
+          </w:tcPr>
+          <w:p>
+            <w:pPr>
+              <w:shd w:val="clear" w:color="auto" w:fill="2B2B2B"/>
+              <w:rPr>
+                <w:rFonts w:ascii="Courier New" w:hAnsi="Courier New" w:cs="Courier New"/>
+                <w:color w:val="A9B7C6"/>
+                <w:sz w:val="24"/>
+                <w:szCs w:val="24"/>
+              </w:rPr>
+            </w:pPr>
+            <w:r>
+              <w:rPr>
+                <w:rFonts w:ascii="Courier New" w:hAnsi="Courier New" w:cs="Courier New"/>
+                <w:color w:val="9876AA"/>
+                <w:sz w:val="24"/>
+                <w:szCs w:val="24"/>
+              </w:rPr>
+              <w:t>player1Name</w:t>
+            </w:r>
+          </w:p>
+          <w:p>
+            <w:pPr>
+              <w:pStyle w:val="Paragraphedeliste"/>
+              <w:ind w:left="0"/>
+            </w:pPr>
+          </w:p>
+        </w:tc>
+        <w:tc>
+          <w:tcPr>
+            <w:tcW w:w="2250" w:type="dxa"/>
+          </w:tcPr>
+          <w:p>
+            <w:pPr>
+              <w:pStyle w:val="Paragraphedeliste"/>
+              <w:ind w:left="0" w:firstLine="708"/>
+            </w:pPr>
+            <w:r>
+              <w:t>TennisGame2()</w:t>
+            </w:r>
+          </w:p>
+        </w:tc>
+        <w:tc>
+          <w:tcPr>
+            <w:tcW w:w="2014" w:type="dxa"/>
+          </w:tcPr>
+          <w:p>
+            <w:pPr>
+              <w:pStyle w:val="Paragraphedeliste"/>
+              <w:ind w:left="0"/>
+            </w:pPr>
+            <w:r>
+              <w:t>1</w:t>
+            </w:r>
+          </w:p>
+        </w:tc>
+      </w:tr>
+      <w:tr>
+        <w:tc>
+          <w:tcPr>
+            <w:tcW w:w="2181" w:type="dxa"/>
+          </w:tcPr>
+          <w:p>
+            <w:pPr>
+              <w:shd w:val="clear" w:color="auto" w:fill="2B2B2B"/>
+              <w:rPr>
+                <w:rFonts w:ascii="Courier New" w:hAnsi="Courier New" w:cs="Courier New"/>
+                <w:color w:val="A9B7C6"/>
+                <w:sz w:val="24"/>
+                <w:szCs w:val="24"/>
+              </w:rPr>
+            </w:pPr>
+            <w:r>
+              <w:rPr>
+                <w:rFonts w:ascii="Courier New" w:hAnsi="Courier New" w:cs="Courier New"/>
+                <w:color w:val="9876AA"/>
+                <w:sz w:val="24"/>
+                <w:szCs w:val="24"/>
+              </w:rPr>
+              <w:t>player2Name</w:t>
+            </w:r>
+          </w:p>
+          <w:p>
+            <w:pPr>
+              <w:pStyle w:val="Paragraphedeliste"/>
+              <w:ind w:left="0"/>
+            </w:pPr>
+          </w:p>
+        </w:tc>
+        <w:tc>
+          <w:tcPr>
+            <w:tcW w:w="2250" w:type="dxa"/>
+          </w:tcPr>
+          <w:p>
+            <w:pPr>
+              <w:pStyle w:val="Paragraphedeliste"/>
+              <w:ind w:left="0"/>
+            </w:pPr>
+            <w:r>
+              <w:t>TennisGame2()</w:t>
+            </w:r>
+          </w:p>
+        </w:tc>
+        <w:tc>
+          <w:tcPr>
+            <w:tcW w:w="2014" w:type="dxa"/>
+          </w:tcPr>
+          <w:p>
+            <w:pPr>
+              <w:pStyle w:val="Paragraphedeliste"/>
+              <w:ind w:left="0"/>
+            </w:pPr>
+            <w:r>
+              <w:t>1</w:t>
+            </w:r>
+          </w:p>
+        </w:tc>
+      </w:tr>
+    </w:tbl>
+    <w:p>
+      <w:pPr>
+        <w:pStyle w:val="Paragraphedeliste"/>
+      </w:pPr>
+    </w:p>
     <w:p>
       <w:r>
         <w:t xml:space="preserve"> </w:t>
+      </w:r>
+      <w:r>
+        <w:t>([(2 + 2 + 2)/3 – 2]/[1 – 2])</w:t>
+      </w:r>
+    </w:p>
+    <w:p/>
+    <w:p>
+      <w:r>
+        <w:t>[(a1+..+) /NbA-NbM]/[1-NbM) = cohésion</w:t>
+      </w:r>
+    </w:p>
+    <w:p>
+      <w:r>
+        <w:t>(</w:t>
+      </w:r>
+      <w:r>
+        <w:t>(2+2+1+1+1+1</w:t>
+      </w:r>
+      <w:r>
+        <w:t xml:space="preserve">)/ </w:t>
+      </w:r>
+      <w:r>
+        <w:t>6</w:t>
+      </w:r>
+      <w:r>
+        <w:t>–</w:t>
+      </w:r>
+      <w:r>
+        <w:t xml:space="preserve">7 </w:t>
+      </w:r>
+      <w:r>
+        <w:t>) / (</w:t>
+      </w:r>
+      <w:r>
+        <w:t>1- 7</w:t>
+      </w:r>
+      <w:r>
+        <w:t xml:space="preserve">)) = </w:t>
+      </w:r>
+      <w:r>
+        <w:t>0.94444444444</w:t>
       </w:r>
     </w:p>
     <w:p/>
@@ -482,7 +1202,12 @@
         <w:t xml:space="preserve"> de </w:t>
       </w:r>
       <w:r>
-        <w:t>TennisGame2</w:t>
+        <w:t>TennisGam</w:t>
+      </w:r>
+      <w:bookmarkStart w:id="3" w:name="_GoBack"/>
+      <w:bookmarkEnd w:id="3"/>
+      <w:r>
+        <w:t>e2</w:t>
       </w:r>
     </w:p>
     <w:p>

</xml_diff>